<commit_message>
UPDATE(FE): Responsive AboutUs page
</commit_message>
<xml_diff>
--- a/document/DATN_NguyenVanTan.docx
+++ b/document/DATN_NguyenVanTan.docx
@@ -3,19 +3,468 @@
 <w:document xmlns:wpc="http://schemas.microsoft.com/office/word/2010/wordprocessingCanvas" xmlns:cx="http://schemas.microsoft.com/office/drawing/2014/chartex" xmlns:cx1="http://schemas.microsoft.com/office/drawing/2015/9/8/chartex" xmlns:cx2="http://schemas.microsoft.com/office/drawing/2015/10/21/chartex" xmlns:cx3="http://schemas.microsoft.com/office/drawing/2016/5/9/chartex" xmlns:cx4="http://schemas.microsoft.com/office/drawing/2016/5/10/chartex" xmlns:cx5="http://schemas.microsoft.com/office/drawing/2016/5/11/chartex" xmlns:cx6="http://schemas.microsoft.com/office/drawing/2016/5/12/chartex" xmlns:cx7="http://schemas.microsoft.com/office/drawing/2016/5/13/chartex" xmlns:cx8="http://schemas.microsoft.com/office/drawing/2016/5/14/chartex" xmlns:mc="http://schemas.openxmlformats.org/markup-compatibility/2006" xmlns:aink="http://schemas.microsoft.com/office/drawing/2016/ink" xmlns:am3d="http://schemas.microsoft.com/office/drawing/2017/model3d" xmlns:o="urn:schemas-microsoft-com:office:office" xmlns:oel="http://schemas.microsoft.com/office/2019/extlst" xmlns:r="http://schemas.openxmlformats.org/officeDocument/2006/relationships" xmlns:m="http://schemas.openxmlformats.org/officeDocument/2006/math" xmlns:v="urn:schemas-microsoft-com:vml" xmlns:wp14="http://schemas.microsoft.com/office/word/2010/wordprocessingDrawing" xmlns:wp="http://schemas.openxmlformats.org/drawingml/2006/wordprocessingDrawing" xmlns:w10="urn:schemas-microsoft-com:office:word" xmlns:w="http://schemas.openxmlformats.org/wordprocessingml/2006/main" xmlns:w14="http://schemas.microsoft.com/office/word/2010/wordml" xmlns:w15="http://schemas.microsoft.com/office/word/2012/wordml" xmlns:w16cex="http://schemas.microsoft.com/office/word/2018/wordml/cex" xmlns:w16cid="http://schemas.microsoft.com/office/word/2016/wordml/cid" xmlns:w16="http://schemas.microsoft.com/office/word/2018/wordml" xmlns:w16du="http://schemas.microsoft.com/office/word/2023/wordml/word16du" xmlns:w16sdtdh="http://schemas.microsoft.com/office/word/2020/wordml/sdtdatahash" xmlns:w16se="http://schemas.microsoft.com/office/word/2015/wordml/symex" xmlns:wpg="http://schemas.microsoft.com/office/word/2010/wordprocessingGroup" xmlns:wpi="http://schemas.microsoft.com/office/word/2010/wordprocessingInk" xmlns:wne="http://schemas.microsoft.com/office/word/2006/wordml" xmlns:wps="http://schemas.microsoft.com/office/word/2010/wordprocessingShape" mc:Ignorable="w14 w15 w16se w16cid w16 w16cex w16sdtdh wp14">
   <w:body>
     <w:p>
+      <w:pPr>
+        <w:spacing w:line="360" w:lineRule="auto"/>
+        <w:jc w:val="center"/>
+        <w:rPr>
+          <w:sz w:val="36"/>
+          <w:szCs w:val="36"/>
+        </w:rPr>
+      </w:pPr>
       <w:r>
-        <w:t>abc</w:t>
+        <w:rPr>
+          <w:sz w:val="36"/>
+          <w:szCs w:val="36"/>
+        </w:rPr>
+        <w:t>TRƯỜNG ĐẠI HỌC THỦY LỢI</w:t>
       </w:r>
+    </w:p>
+    <w:p>
+      <w:pPr>
+        <w:spacing w:line="360" w:lineRule="auto"/>
+        <w:jc w:val="center"/>
+        <w:rPr>
+          <w:b/>
+          <w:bCs/>
+          <w:sz w:val="36"/>
+          <w:szCs w:val="36"/>
+        </w:rPr>
+      </w:pPr>
+      <w:r>
+        <w:rPr>
+          <w:b/>
+          <w:bCs/>
+          <w:sz w:val="36"/>
+          <w:szCs w:val="36"/>
+        </w:rPr>
+        <w:t>KHOA CÔNG NGHỆ THÔNG TIN</w:t>
+      </w:r>
+    </w:p>
+    <w:p>
+      <w:pPr>
+        <w:pBdr>
+          <w:top w:val="nil"/>
+          <w:left w:val="nil"/>
+          <w:bottom w:val="nil"/>
+          <w:right w:val="nil"/>
+          <w:between w:val="nil"/>
+        </w:pBdr>
+        <w:spacing w:line="360" w:lineRule="auto"/>
+        <w:jc w:val="center"/>
+        <w:rPr>
+          <w:rFonts w:eastAsia="Times New Roman" w:cs="Times New Roman"/>
+          <w:szCs w:val="26"/>
+          <w:highlight w:val="white"/>
+        </w:rPr>
+      </w:pPr>
+      <w:r>
+        <w:rPr>
+          <w:rFonts w:eastAsia="Times New Roman" w:cs="Times New Roman"/>
+          <w:color w:val="00000A"/>
+          <w:szCs w:val="26"/>
+          <w:highlight w:val="white"/>
+        </w:rPr>
+        <w:t>-----</w:t>
+      </w:r>
+      <w:r>
+        <w:rPr>
+          <w:rFonts w:ascii="Quattrocento Sans" w:eastAsia="Quattrocento Sans" w:hAnsi="Quattrocento Sans" w:cs="Quattrocento Sans"/>
+          <w:color w:val="00000A"/>
+          <w:szCs w:val="26"/>
+          <w:highlight w:val="white"/>
+        </w:rPr>
+        <w:t>🙡🕮🙣</w:t>
+      </w:r>
+      <w:r>
+        <w:rPr>
+          <w:rFonts w:eastAsia="Times New Roman" w:cs="Times New Roman"/>
+          <w:color w:val="00000A"/>
+          <w:szCs w:val="26"/>
+          <w:highlight w:val="white"/>
+        </w:rPr>
+        <w:t>-----</w:t>
+      </w:r>
+    </w:p>
+    <w:p>
+      <w:pPr>
+        <w:spacing w:line="360" w:lineRule="auto"/>
+        <w:jc w:val="center"/>
+        <w:rPr>
+          <w:b/>
+          <w:bCs/>
+          <w:sz w:val="36"/>
+          <w:szCs w:val="36"/>
+        </w:rPr>
+      </w:pPr>
+      <w:r>
+        <w:rPr>
+          <w:noProof/>
+        </w:rPr>
+        <w:drawing>
+          <wp:inline distT="0" distB="0" distL="0" distR="0" wp14:anchorId="05F9EF3C" wp14:editId="605B7E47">
+            <wp:extent cx="2466975" cy="1676128"/>
+            <wp:effectExtent l="0" t="0" r="0" b="635"/>
+            <wp:docPr id="27" name="Picture 1" descr="C:\Documents and Settings\USER1\Desktop\543px-Logo-hcmut_svg.png"/>
+            <wp:cNvGraphicFramePr/>
+            <a:graphic xmlns:a="http://schemas.openxmlformats.org/drawingml/2006/main">
+              <a:graphicData uri="http://schemas.openxmlformats.org/drawingml/2006/picture">
+                <pic:pic xmlns:pic="http://schemas.openxmlformats.org/drawingml/2006/picture">
+                  <pic:nvPicPr>
+                    <pic:cNvPr id="4" name="Picture 1" descr="C:\Documents and Settings\USER1\Desktop\543px-Logo-hcmut_svg.png"/>
+                    <pic:cNvPicPr>
+                      <a:picLocks noChangeAspect="1" noChangeArrowheads="1"/>
+                    </pic:cNvPicPr>
+                  </pic:nvPicPr>
+                  <pic:blipFill>
+                    <a:blip r:embed="rId8"/>
+                    <a:stretch>
+                      <a:fillRect/>
+                    </a:stretch>
+                  </pic:blipFill>
+                  <pic:spPr bwMode="auto">
+                    <a:xfrm>
+                      <a:off x="0" y="0"/>
+                      <a:ext cx="2496681" cy="1696311"/>
+                    </a:xfrm>
+                    <a:prstGeom prst="rect">
+                      <a:avLst/>
+                    </a:prstGeom>
+                    <a:noFill/>
+                    <a:ln w="9525">
+                      <a:noFill/>
+                      <a:miter lim="800000"/>
+                      <a:headEnd/>
+                      <a:tailEnd/>
+                    </a:ln>
+                  </pic:spPr>
+                </pic:pic>
+              </a:graphicData>
+            </a:graphic>
+          </wp:inline>
+        </w:drawing>
+      </w:r>
+    </w:p>
+    <w:p>
+      <w:pPr>
+        <w:spacing w:line="360" w:lineRule="auto"/>
+        <w:rPr>
+          <w:b/>
+          <w:bCs/>
+          <w:sz w:val="36"/>
+          <w:szCs w:val="36"/>
+        </w:rPr>
+      </w:pPr>
+    </w:p>
+    <w:p>
+      <w:pPr>
+        <w:spacing w:line="360" w:lineRule="auto"/>
+        <w:jc w:val="center"/>
+        <w:rPr>
+          <w:sz w:val="28"/>
+          <w:szCs w:val="28"/>
+        </w:rPr>
+      </w:pPr>
+      <w:r>
+        <w:rPr>
+          <w:sz w:val="28"/>
+          <w:szCs w:val="28"/>
+        </w:rPr>
+        <w:t>NGUYỄN VĂN TÂN</w:t>
+      </w:r>
+    </w:p>
+    <w:p>
+      <w:pPr>
+        <w:spacing w:line="360" w:lineRule="auto"/>
+        <w:jc w:val="center"/>
+        <w:rPr>
+          <w:b/>
+          <w:bCs/>
+          <w:sz w:val="36"/>
+          <w:szCs w:val="36"/>
+        </w:rPr>
+      </w:pPr>
+    </w:p>
+    <w:p>
+      <w:pPr>
+        <w:spacing w:line="360" w:lineRule="auto"/>
+        <w:jc w:val="center"/>
+        <w:rPr>
+          <w:b/>
+          <w:bCs/>
+          <w:sz w:val="32"/>
+          <w:szCs w:val="32"/>
+        </w:rPr>
+      </w:pPr>
+      <w:r>
+        <w:rPr>
+          <w:b/>
+          <w:bCs/>
+          <w:sz w:val="32"/>
+          <w:szCs w:val="32"/>
+        </w:rPr>
+        <w:t>XÂY DỰNG</w:t>
+      </w:r>
+    </w:p>
+    <w:p>
+      <w:pPr>
+        <w:spacing w:line="360" w:lineRule="auto"/>
+        <w:jc w:val="center"/>
+        <w:rPr>
+          <w:b/>
+          <w:bCs/>
+          <w:sz w:val="32"/>
+          <w:szCs w:val="32"/>
+        </w:rPr>
+      </w:pPr>
+      <w:r>
+        <w:rPr>
+          <w:b/>
+          <w:bCs/>
+          <w:sz w:val="32"/>
+          <w:szCs w:val="32"/>
+        </w:rPr>
+        <w:t>WEBSITE CUNG CẤP CÁC DỊCH VỤ CHĂM SÓC SẮC ĐẸP CHO CHUỖI CỬA HÀNG GENTLEBEAUTY</w:t>
+      </w:r>
+    </w:p>
+    <w:p>
+      <w:pPr>
+        <w:spacing w:line="360" w:lineRule="auto"/>
+        <w:jc w:val="center"/>
+        <w:rPr>
+          <w:b/>
+          <w:bCs/>
+          <w:sz w:val="36"/>
+          <w:szCs w:val="36"/>
+        </w:rPr>
+      </w:pPr>
+    </w:p>
+    <w:p>
+      <w:pPr>
+        <w:spacing w:line="360" w:lineRule="auto"/>
+        <w:jc w:val="center"/>
+        <w:rPr>
+          <w:sz w:val="36"/>
+          <w:szCs w:val="36"/>
+        </w:rPr>
+      </w:pPr>
+      <w:r>
+        <w:rPr>
+          <w:sz w:val="36"/>
+          <w:szCs w:val="36"/>
+        </w:rPr>
+        <w:t>ĐỒ ÁN TỐT NGHIỆP ĐẠI HỌC</w:t>
+      </w:r>
+    </w:p>
+    <w:p>
+      <w:pPr>
+        <w:spacing w:line="360" w:lineRule="auto"/>
+        <w:jc w:val="center"/>
+        <w:rPr>
+          <w:szCs w:val="26"/>
+        </w:rPr>
+      </w:pPr>
+      <w:r>
+        <w:rPr>
+          <w:szCs w:val="26"/>
+        </w:rPr>
+        <w:t>NGÀNH KỸ THUẬT PHẦN MỀM</w:t>
+      </w:r>
+    </w:p>
+    <w:p>
+      <w:pPr>
+        <w:spacing w:line="360" w:lineRule="auto"/>
+        <w:jc w:val="center"/>
+        <w:rPr>
+          <w:szCs w:val="26"/>
+        </w:rPr>
+      </w:pPr>
+    </w:p>
+    <w:p>
+      <w:pPr>
+        <w:spacing w:line="360" w:lineRule="auto"/>
+        <w:rPr>
+          <w:szCs w:val="26"/>
+        </w:rPr>
+      </w:pPr>
+    </w:p>
+    <w:p>
+      <w:pPr>
+        <w:spacing w:line="360" w:lineRule="auto"/>
+        <w:jc w:val="center"/>
+        <w:rPr>
+          <w:szCs w:val="26"/>
+        </w:rPr>
+      </w:pPr>
+    </w:p>
+    <w:p>
+      <w:pPr>
+        <w:spacing w:line="360" w:lineRule="auto"/>
+        <w:jc w:val="center"/>
+        <w:rPr>
+          <w:sz w:val="28"/>
+          <w:szCs w:val="28"/>
+        </w:rPr>
+        <w:sectPr>
+          <w:headerReference w:type="even" r:id="rId9"/>
+          <w:headerReference w:type="default" r:id="rId10"/>
+          <w:footerReference w:type="even" r:id="rId11"/>
+          <w:footerReference w:type="default" r:id="rId12"/>
+          <w:headerReference w:type="first" r:id="rId13"/>
+          <w:footerReference w:type="first" r:id="rId14"/>
+          <w:pgSz w:w="11906" w:h="16838" w:code="9"/>
+          <w:pgMar w:top="1418" w:right="1134" w:bottom="1418" w:left="1701" w:header="720" w:footer="720" w:gutter="0"/>
+          <w:pgBorders w:display="firstPage">
+            <w:top w:val="flowersTiny" w:sz="14" w:space="1" w:color="auto"/>
+            <w:left w:val="flowersTiny" w:sz="14" w:space="4" w:color="auto"/>
+            <w:bottom w:val="flowersTiny" w:sz="14" w:space="1" w:color="auto"/>
+            <w:right w:val="flowersTiny" w:sz="14" w:space="4" w:color="auto"/>
+          </w:pgBorders>
+          <w:cols w:space="720"/>
+          <w:titlePg/>
+          <w:docGrid w:linePitch="360"/>
+        </w:sectPr>
+      </w:pPr>
+      <w:r>
+        <w:rPr>
+          <w:sz w:val="28"/>
+          <w:szCs w:val="28"/>
+        </w:rPr>
+        <w:t>HÀ NỘI, NĂM 2023</w:t>
+      </w:r>
+    </w:p>
+    <w:p>
+      <w:pPr>
+        <w:spacing w:line="360" w:lineRule="auto"/>
+        <w:rPr>
+          <w:szCs w:val="26"/>
+        </w:rPr>
+      </w:pPr>
     </w:p>
     <w:sectPr>
       <w:pgSz w:w="11906" w:h="16838" w:code="9"/>
-      <w:pgMar w:top="1134" w:right="1134" w:bottom="1134" w:left="1701" w:header="720" w:footer="720" w:gutter="0"/>
+      <w:pgMar w:top="1418" w:right="1134" w:bottom="1418" w:left="1699" w:header="720" w:footer="720" w:gutter="0"/>
+      <w:pgBorders w:display="firstPage">
+        <w:top w:val="flowersTiny" w:sz="14" w:space="1" w:color="auto"/>
+        <w:left w:val="flowersTiny" w:sz="14" w:space="4" w:color="auto"/>
+        <w:bottom w:val="flowersTiny" w:sz="14" w:space="1" w:color="auto"/>
+        <w:right w:val="flowersTiny" w:sz="14" w:space="4" w:color="auto"/>
+      </w:pgBorders>
       <w:cols w:space="720"/>
       <w:titlePg/>
       <w:docGrid w:linePitch="360"/>
     </w:sectPr>
   </w:body>
 </w:document>
+</file>
+
+<file path=word/endnotes.xml><?xml version="1.0" encoding="utf-8"?>
+<w:endnotes xmlns:wpc="http://schemas.microsoft.com/office/word/2010/wordprocessingCanvas" xmlns:cx="http://schemas.microsoft.com/office/drawing/2014/chartex" xmlns:cx1="http://schemas.microsoft.com/office/drawing/2015/9/8/chartex" xmlns:cx2="http://schemas.microsoft.com/office/drawing/2015/10/21/chartex" xmlns:cx3="http://schemas.microsoft.com/office/drawing/2016/5/9/chartex" xmlns:cx4="http://schemas.microsoft.com/office/drawing/2016/5/10/chartex" xmlns:cx5="http://schemas.microsoft.com/office/drawing/2016/5/11/chartex" xmlns:cx6="http://schemas.microsoft.com/office/drawing/2016/5/12/chartex" xmlns:cx7="http://schemas.microsoft.com/office/drawing/2016/5/13/chartex" xmlns:cx8="http://schemas.microsoft.com/office/drawing/2016/5/14/chartex" xmlns:mc="http://schemas.openxmlformats.org/markup-compatibility/2006" xmlns:aink="http://schemas.microsoft.com/office/drawing/2016/ink" xmlns:am3d="http://schemas.microsoft.com/office/drawing/2017/model3d" xmlns:o="urn:schemas-microsoft-com:office:office" xmlns:oel="http://schemas.microsoft.com/office/2019/extlst" xmlns:r="http://schemas.openxmlformats.org/officeDocument/2006/relationships" xmlns:m="http://schemas.openxmlformats.org/officeDocument/2006/math" xmlns:v="urn:schemas-microsoft-com:vml" xmlns:wp14="http://schemas.microsoft.com/office/word/2010/wordprocessingDrawing" xmlns:wp="http://schemas.openxmlformats.org/drawingml/2006/wordprocessingDrawing" xmlns:w10="urn:schemas-microsoft-com:office:word" xmlns:w="http://schemas.openxmlformats.org/wordprocessingml/2006/main" xmlns:w14="http://schemas.microsoft.com/office/word/2010/wordml" xmlns:w15="http://schemas.microsoft.com/office/word/2012/wordml" xmlns:w16cex="http://schemas.microsoft.com/office/word/2018/wordml/cex" xmlns:w16cid="http://schemas.microsoft.com/office/word/2016/wordml/cid" xmlns:w16="http://schemas.microsoft.com/office/word/2018/wordml" xmlns:w16du="http://schemas.microsoft.com/office/word/2023/wordml/word16du" xmlns:w16sdtdh="http://schemas.microsoft.com/office/word/2020/wordml/sdtdatahash" xmlns:w16se="http://schemas.microsoft.com/office/word/2015/wordml/symex" xmlns:wpg="http://schemas.microsoft.com/office/word/2010/wordprocessingGroup" xmlns:wpi="http://schemas.microsoft.com/office/word/2010/wordprocessingInk" xmlns:wne="http://schemas.microsoft.com/office/word/2006/wordml" xmlns:wps="http://schemas.microsoft.com/office/word/2010/wordprocessingShape" mc:Ignorable="w14 w15 w16se w16cid w16 w16cex w16sdtdh wp14">
+  <w:endnote w:type="separator" w:id="-1">
+    <w:p>
+      <w:pPr>
+        <w:spacing w:after="0" w:line="240" w:lineRule="auto"/>
+      </w:pPr>
+      <w:r>
+        <w:separator/>
+      </w:r>
+    </w:p>
+  </w:endnote>
+  <w:endnote w:type="continuationSeparator" w:id="0">
+    <w:p>
+      <w:pPr>
+        <w:spacing w:after="0" w:line="240" w:lineRule="auto"/>
+      </w:pPr>
+      <w:r>
+        <w:continuationSeparator/>
+      </w:r>
+    </w:p>
+  </w:endnote>
+</w:endnotes>
+</file>
+
+<file path=word/footer1.xml><?xml version="1.0" encoding="utf-8"?>
+<w:ftr xmlns:wpc="http://schemas.microsoft.com/office/word/2010/wordprocessingCanvas" xmlns:cx="http://schemas.microsoft.com/office/drawing/2014/chartex" xmlns:cx1="http://schemas.microsoft.com/office/drawing/2015/9/8/chartex" xmlns:cx2="http://schemas.microsoft.com/office/drawing/2015/10/21/chartex" xmlns:cx3="http://schemas.microsoft.com/office/drawing/2016/5/9/chartex" xmlns:cx4="http://schemas.microsoft.com/office/drawing/2016/5/10/chartex" xmlns:cx5="http://schemas.microsoft.com/office/drawing/2016/5/11/chartex" xmlns:cx6="http://schemas.microsoft.com/office/drawing/2016/5/12/chartex" xmlns:cx7="http://schemas.microsoft.com/office/drawing/2016/5/13/chartex" xmlns:cx8="http://schemas.microsoft.com/office/drawing/2016/5/14/chartex" xmlns:mc="http://schemas.openxmlformats.org/markup-compatibility/2006" xmlns:aink="http://schemas.microsoft.com/office/drawing/2016/ink" xmlns:am3d="http://schemas.microsoft.com/office/drawing/2017/model3d" xmlns:o="urn:schemas-microsoft-com:office:office" xmlns:oel="http://schemas.microsoft.com/office/2019/extlst" xmlns:r="http://schemas.openxmlformats.org/officeDocument/2006/relationships" xmlns:m="http://schemas.openxmlformats.org/officeDocument/2006/math" xmlns:v="urn:schemas-microsoft-com:vml" xmlns:wp14="http://schemas.microsoft.com/office/word/2010/wordprocessingDrawing" xmlns:wp="http://schemas.openxmlformats.org/drawingml/2006/wordprocessingDrawing" xmlns:w10="urn:schemas-microsoft-com:office:word" xmlns:w="http://schemas.openxmlformats.org/wordprocessingml/2006/main" xmlns:w14="http://schemas.microsoft.com/office/word/2010/wordml" xmlns:w15="http://schemas.microsoft.com/office/word/2012/wordml" xmlns:w16cex="http://schemas.microsoft.com/office/word/2018/wordml/cex" xmlns:w16cid="http://schemas.microsoft.com/office/word/2016/wordml/cid" xmlns:w16="http://schemas.microsoft.com/office/word/2018/wordml" xmlns:w16du="http://schemas.microsoft.com/office/word/2023/wordml/word16du" xmlns:w16sdtdh="http://schemas.microsoft.com/office/word/2020/wordml/sdtdatahash" xmlns:w16se="http://schemas.microsoft.com/office/word/2015/wordml/symex" xmlns:wpg="http://schemas.microsoft.com/office/word/2010/wordprocessingGroup" xmlns:wpi="http://schemas.microsoft.com/office/word/2010/wordprocessingInk" xmlns:wne="http://schemas.microsoft.com/office/word/2006/wordml" xmlns:wps="http://schemas.microsoft.com/office/word/2010/wordprocessingShape" mc:Ignorable="w14 w15 w16se w16cid w16 w16cex w16sdtdh wp14">
+  <w:p>
+    <w:pPr>
+      <w:pStyle w:val="Footer"/>
+    </w:pPr>
+  </w:p>
+</w:ftr>
+</file>
+
+<file path=word/footer2.xml><?xml version="1.0" encoding="utf-8"?>
+<w:ftr xmlns:wpc="http://schemas.microsoft.com/office/word/2010/wordprocessingCanvas" xmlns:cx="http://schemas.microsoft.com/office/drawing/2014/chartex" xmlns:cx1="http://schemas.microsoft.com/office/drawing/2015/9/8/chartex" xmlns:cx2="http://schemas.microsoft.com/office/drawing/2015/10/21/chartex" xmlns:cx3="http://schemas.microsoft.com/office/drawing/2016/5/9/chartex" xmlns:cx4="http://schemas.microsoft.com/office/drawing/2016/5/10/chartex" xmlns:cx5="http://schemas.microsoft.com/office/drawing/2016/5/11/chartex" xmlns:cx6="http://schemas.microsoft.com/office/drawing/2016/5/12/chartex" xmlns:cx7="http://schemas.microsoft.com/office/drawing/2016/5/13/chartex" xmlns:cx8="http://schemas.microsoft.com/office/drawing/2016/5/14/chartex" xmlns:mc="http://schemas.openxmlformats.org/markup-compatibility/2006" xmlns:aink="http://schemas.microsoft.com/office/drawing/2016/ink" xmlns:am3d="http://schemas.microsoft.com/office/drawing/2017/model3d" xmlns:o="urn:schemas-microsoft-com:office:office" xmlns:oel="http://schemas.microsoft.com/office/2019/extlst" xmlns:r="http://schemas.openxmlformats.org/officeDocument/2006/relationships" xmlns:m="http://schemas.openxmlformats.org/officeDocument/2006/math" xmlns:v="urn:schemas-microsoft-com:vml" xmlns:wp14="http://schemas.microsoft.com/office/word/2010/wordprocessingDrawing" xmlns:wp="http://schemas.openxmlformats.org/drawingml/2006/wordprocessingDrawing" xmlns:w10="urn:schemas-microsoft-com:office:word" xmlns:w="http://schemas.openxmlformats.org/wordprocessingml/2006/main" xmlns:w14="http://schemas.microsoft.com/office/word/2010/wordml" xmlns:w15="http://schemas.microsoft.com/office/word/2012/wordml" xmlns:w16cex="http://schemas.microsoft.com/office/word/2018/wordml/cex" xmlns:w16cid="http://schemas.microsoft.com/office/word/2016/wordml/cid" xmlns:w16="http://schemas.microsoft.com/office/word/2018/wordml" xmlns:w16du="http://schemas.microsoft.com/office/word/2023/wordml/word16du" xmlns:w16sdtdh="http://schemas.microsoft.com/office/word/2020/wordml/sdtdatahash" xmlns:w16se="http://schemas.microsoft.com/office/word/2015/wordml/symex" xmlns:wpg="http://schemas.microsoft.com/office/word/2010/wordprocessingGroup" xmlns:wpi="http://schemas.microsoft.com/office/word/2010/wordprocessingInk" xmlns:wne="http://schemas.microsoft.com/office/word/2006/wordml" xmlns:wps="http://schemas.microsoft.com/office/word/2010/wordprocessingShape" mc:Ignorable="w14 w15 w16se w16cid w16 w16cex w16sdtdh wp14">
+  <w:p>
+    <w:pPr>
+      <w:pStyle w:val="Footer"/>
+    </w:pPr>
+  </w:p>
+</w:ftr>
+</file>
+
+<file path=word/footer3.xml><?xml version="1.0" encoding="utf-8"?>
+<w:ftr xmlns:wpc="http://schemas.microsoft.com/office/word/2010/wordprocessingCanvas" xmlns:cx="http://schemas.microsoft.com/office/drawing/2014/chartex" xmlns:cx1="http://schemas.microsoft.com/office/drawing/2015/9/8/chartex" xmlns:cx2="http://schemas.microsoft.com/office/drawing/2015/10/21/chartex" xmlns:cx3="http://schemas.microsoft.com/office/drawing/2016/5/9/chartex" xmlns:cx4="http://schemas.microsoft.com/office/drawing/2016/5/10/chartex" xmlns:cx5="http://schemas.microsoft.com/office/drawing/2016/5/11/chartex" xmlns:cx6="http://schemas.microsoft.com/office/drawing/2016/5/12/chartex" xmlns:cx7="http://schemas.microsoft.com/office/drawing/2016/5/13/chartex" xmlns:cx8="http://schemas.microsoft.com/office/drawing/2016/5/14/chartex" xmlns:mc="http://schemas.openxmlformats.org/markup-compatibility/2006" xmlns:aink="http://schemas.microsoft.com/office/drawing/2016/ink" xmlns:am3d="http://schemas.microsoft.com/office/drawing/2017/model3d" xmlns:o="urn:schemas-microsoft-com:office:office" xmlns:oel="http://schemas.microsoft.com/office/2019/extlst" xmlns:r="http://schemas.openxmlformats.org/officeDocument/2006/relationships" xmlns:m="http://schemas.openxmlformats.org/officeDocument/2006/math" xmlns:v="urn:schemas-microsoft-com:vml" xmlns:wp14="http://schemas.microsoft.com/office/word/2010/wordprocessingDrawing" xmlns:wp="http://schemas.openxmlformats.org/drawingml/2006/wordprocessingDrawing" xmlns:w10="urn:schemas-microsoft-com:office:word" xmlns:w="http://schemas.openxmlformats.org/wordprocessingml/2006/main" xmlns:w14="http://schemas.microsoft.com/office/word/2010/wordml" xmlns:w15="http://schemas.microsoft.com/office/word/2012/wordml" xmlns:w16cex="http://schemas.microsoft.com/office/word/2018/wordml/cex" xmlns:w16cid="http://schemas.microsoft.com/office/word/2016/wordml/cid" xmlns:w16="http://schemas.microsoft.com/office/word/2018/wordml" xmlns:w16du="http://schemas.microsoft.com/office/word/2023/wordml/word16du" xmlns:w16sdtdh="http://schemas.microsoft.com/office/word/2020/wordml/sdtdatahash" xmlns:w16se="http://schemas.microsoft.com/office/word/2015/wordml/symex" xmlns:wpg="http://schemas.microsoft.com/office/word/2010/wordprocessingGroup" xmlns:wpi="http://schemas.microsoft.com/office/word/2010/wordprocessingInk" xmlns:wne="http://schemas.microsoft.com/office/word/2006/wordml" xmlns:wps="http://schemas.microsoft.com/office/word/2010/wordprocessingShape" mc:Ignorable="w14 w15 w16se w16cid w16 w16cex w16sdtdh wp14">
+  <w:p>
+    <w:pPr>
+      <w:pStyle w:val="Footer"/>
+    </w:pPr>
+  </w:p>
+</w:ftr>
+</file>
+
+<file path=word/footnotes.xml><?xml version="1.0" encoding="utf-8"?>
+<w:footnotes xmlns:wpc="http://schemas.microsoft.com/office/word/2010/wordprocessingCanvas" xmlns:cx="http://schemas.microsoft.com/office/drawing/2014/chartex" xmlns:cx1="http://schemas.microsoft.com/office/drawing/2015/9/8/chartex" xmlns:cx2="http://schemas.microsoft.com/office/drawing/2015/10/21/chartex" xmlns:cx3="http://schemas.microsoft.com/office/drawing/2016/5/9/chartex" xmlns:cx4="http://schemas.microsoft.com/office/drawing/2016/5/10/chartex" xmlns:cx5="http://schemas.microsoft.com/office/drawing/2016/5/11/chartex" xmlns:cx6="http://schemas.microsoft.com/office/drawing/2016/5/12/chartex" xmlns:cx7="http://schemas.microsoft.com/office/drawing/2016/5/13/chartex" xmlns:cx8="http://schemas.microsoft.com/office/drawing/2016/5/14/chartex" xmlns:mc="http://schemas.openxmlformats.org/markup-compatibility/2006" xmlns:aink="http://schemas.microsoft.com/office/drawing/2016/ink" xmlns:am3d="http://schemas.microsoft.com/office/drawing/2017/model3d" xmlns:o="urn:schemas-microsoft-com:office:office" xmlns:oel="http://schemas.microsoft.com/office/2019/extlst" xmlns:r="http://schemas.openxmlformats.org/officeDocument/2006/relationships" xmlns:m="http://schemas.openxmlformats.org/officeDocument/2006/math" xmlns:v="urn:schemas-microsoft-com:vml" xmlns:wp14="http://schemas.microsoft.com/office/word/2010/wordprocessingDrawing" xmlns:wp="http://schemas.openxmlformats.org/drawingml/2006/wordprocessingDrawing" xmlns:w10="urn:schemas-microsoft-com:office:word" xmlns:w="http://schemas.openxmlformats.org/wordprocessingml/2006/main" xmlns:w14="http://schemas.microsoft.com/office/word/2010/wordml" xmlns:w15="http://schemas.microsoft.com/office/word/2012/wordml" xmlns:w16cex="http://schemas.microsoft.com/office/word/2018/wordml/cex" xmlns:w16cid="http://schemas.microsoft.com/office/word/2016/wordml/cid" xmlns:w16="http://schemas.microsoft.com/office/word/2018/wordml" xmlns:w16du="http://schemas.microsoft.com/office/word/2023/wordml/word16du" xmlns:w16sdtdh="http://schemas.microsoft.com/office/word/2020/wordml/sdtdatahash" xmlns:w16se="http://schemas.microsoft.com/office/word/2015/wordml/symex" xmlns:wpg="http://schemas.microsoft.com/office/word/2010/wordprocessingGroup" xmlns:wpi="http://schemas.microsoft.com/office/word/2010/wordprocessingInk" xmlns:wne="http://schemas.microsoft.com/office/word/2006/wordml" xmlns:wps="http://schemas.microsoft.com/office/word/2010/wordprocessingShape" mc:Ignorable="w14 w15 w16se w16cid w16 w16cex w16sdtdh wp14">
+  <w:footnote w:type="separator" w:id="-1">
+    <w:p>
+      <w:pPr>
+        <w:spacing w:after="0" w:line="240" w:lineRule="auto"/>
+      </w:pPr>
+      <w:r>
+        <w:separator/>
+      </w:r>
+    </w:p>
+  </w:footnote>
+  <w:footnote w:type="continuationSeparator" w:id="0">
+    <w:p>
+      <w:pPr>
+        <w:spacing w:after="0" w:line="240" w:lineRule="auto"/>
+      </w:pPr>
+      <w:r>
+        <w:continuationSeparator/>
+      </w:r>
+    </w:p>
+  </w:footnote>
+</w:footnotes>
+</file>
+
+<file path=word/header1.xml><?xml version="1.0" encoding="utf-8"?>
+<w:hdr xmlns:wpc="http://schemas.microsoft.com/office/word/2010/wordprocessingCanvas" xmlns:cx="http://schemas.microsoft.com/office/drawing/2014/chartex" xmlns:cx1="http://schemas.microsoft.com/office/drawing/2015/9/8/chartex" xmlns:cx2="http://schemas.microsoft.com/office/drawing/2015/10/21/chartex" xmlns:cx3="http://schemas.microsoft.com/office/drawing/2016/5/9/chartex" xmlns:cx4="http://schemas.microsoft.com/office/drawing/2016/5/10/chartex" xmlns:cx5="http://schemas.microsoft.com/office/drawing/2016/5/11/chartex" xmlns:cx6="http://schemas.microsoft.com/office/drawing/2016/5/12/chartex" xmlns:cx7="http://schemas.microsoft.com/office/drawing/2016/5/13/chartex" xmlns:cx8="http://schemas.microsoft.com/office/drawing/2016/5/14/chartex" xmlns:mc="http://schemas.openxmlformats.org/markup-compatibility/2006" xmlns:aink="http://schemas.microsoft.com/office/drawing/2016/ink" xmlns:am3d="http://schemas.microsoft.com/office/drawing/2017/model3d" xmlns:o="urn:schemas-microsoft-com:office:office" xmlns:oel="http://schemas.microsoft.com/office/2019/extlst" xmlns:r="http://schemas.openxmlformats.org/officeDocument/2006/relationships" xmlns:m="http://schemas.openxmlformats.org/officeDocument/2006/math" xmlns:v="urn:schemas-microsoft-com:vml" xmlns:wp14="http://schemas.microsoft.com/office/word/2010/wordprocessingDrawing" xmlns:wp="http://schemas.openxmlformats.org/drawingml/2006/wordprocessingDrawing" xmlns:w10="urn:schemas-microsoft-com:office:word" xmlns:w="http://schemas.openxmlformats.org/wordprocessingml/2006/main" xmlns:w14="http://schemas.microsoft.com/office/word/2010/wordml" xmlns:w15="http://schemas.microsoft.com/office/word/2012/wordml" xmlns:w16cex="http://schemas.microsoft.com/office/word/2018/wordml/cex" xmlns:w16cid="http://schemas.microsoft.com/office/word/2016/wordml/cid" xmlns:w16="http://schemas.microsoft.com/office/word/2018/wordml" xmlns:w16du="http://schemas.microsoft.com/office/word/2023/wordml/word16du" xmlns:w16sdtdh="http://schemas.microsoft.com/office/word/2020/wordml/sdtdatahash" xmlns:w16se="http://schemas.microsoft.com/office/word/2015/wordml/symex" xmlns:wpg="http://schemas.microsoft.com/office/word/2010/wordprocessingGroup" xmlns:wpi="http://schemas.microsoft.com/office/word/2010/wordprocessingInk" xmlns:wne="http://schemas.microsoft.com/office/word/2006/wordml" xmlns:wps="http://schemas.microsoft.com/office/word/2010/wordprocessingShape" mc:Ignorable="w14 w15 w16se w16cid w16 w16cex w16sdtdh wp14">
+  <w:p>
+    <w:pPr>
+      <w:pStyle w:val="Header"/>
+    </w:pPr>
+  </w:p>
+</w:hdr>
+</file>
+
+<file path=word/header2.xml><?xml version="1.0" encoding="utf-8"?>
+<w:hdr xmlns:wpc="http://schemas.microsoft.com/office/word/2010/wordprocessingCanvas" xmlns:cx="http://schemas.microsoft.com/office/drawing/2014/chartex" xmlns:cx1="http://schemas.microsoft.com/office/drawing/2015/9/8/chartex" xmlns:cx2="http://schemas.microsoft.com/office/drawing/2015/10/21/chartex" xmlns:cx3="http://schemas.microsoft.com/office/drawing/2016/5/9/chartex" xmlns:cx4="http://schemas.microsoft.com/office/drawing/2016/5/10/chartex" xmlns:cx5="http://schemas.microsoft.com/office/drawing/2016/5/11/chartex" xmlns:cx6="http://schemas.microsoft.com/office/drawing/2016/5/12/chartex" xmlns:cx7="http://schemas.microsoft.com/office/drawing/2016/5/13/chartex" xmlns:cx8="http://schemas.microsoft.com/office/drawing/2016/5/14/chartex" xmlns:mc="http://schemas.openxmlformats.org/markup-compatibility/2006" xmlns:aink="http://schemas.microsoft.com/office/drawing/2016/ink" xmlns:am3d="http://schemas.microsoft.com/office/drawing/2017/model3d" xmlns:o="urn:schemas-microsoft-com:office:office" xmlns:oel="http://schemas.microsoft.com/office/2019/extlst" xmlns:r="http://schemas.openxmlformats.org/officeDocument/2006/relationships" xmlns:m="http://schemas.openxmlformats.org/officeDocument/2006/math" xmlns:v="urn:schemas-microsoft-com:vml" xmlns:wp14="http://schemas.microsoft.com/office/word/2010/wordprocessingDrawing" xmlns:wp="http://schemas.openxmlformats.org/drawingml/2006/wordprocessingDrawing" xmlns:w10="urn:schemas-microsoft-com:office:word" xmlns:w="http://schemas.openxmlformats.org/wordprocessingml/2006/main" xmlns:w14="http://schemas.microsoft.com/office/word/2010/wordml" xmlns:w15="http://schemas.microsoft.com/office/word/2012/wordml" xmlns:w16cex="http://schemas.microsoft.com/office/word/2018/wordml/cex" xmlns:w16cid="http://schemas.microsoft.com/office/word/2016/wordml/cid" xmlns:w16="http://schemas.microsoft.com/office/word/2018/wordml" xmlns:w16du="http://schemas.microsoft.com/office/word/2023/wordml/word16du" xmlns:w16sdtdh="http://schemas.microsoft.com/office/word/2020/wordml/sdtdatahash" xmlns:w16se="http://schemas.microsoft.com/office/word/2015/wordml/symex" xmlns:wpg="http://schemas.microsoft.com/office/word/2010/wordprocessingGroup" xmlns:wpi="http://schemas.microsoft.com/office/word/2010/wordprocessingInk" xmlns:wne="http://schemas.microsoft.com/office/word/2006/wordml" xmlns:wps="http://schemas.microsoft.com/office/word/2010/wordprocessingShape" mc:Ignorable="w14 w15 w16se w16cid w16 w16cex w16sdtdh wp14">
+  <w:p>
+    <w:pPr>
+      <w:pStyle w:val="Header"/>
+    </w:pPr>
+  </w:p>
+</w:hdr>
+</file>
+
+<file path=word/header3.xml><?xml version="1.0" encoding="utf-8"?>
+<w:hdr xmlns:wpc="http://schemas.microsoft.com/office/word/2010/wordprocessingCanvas" xmlns:cx="http://schemas.microsoft.com/office/drawing/2014/chartex" xmlns:cx1="http://schemas.microsoft.com/office/drawing/2015/9/8/chartex" xmlns:cx2="http://schemas.microsoft.com/office/drawing/2015/10/21/chartex" xmlns:cx3="http://schemas.microsoft.com/office/drawing/2016/5/9/chartex" xmlns:cx4="http://schemas.microsoft.com/office/drawing/2016/5/10/chartex" xmlns:cx5="http://schemas.microsoft.com/office/drawing/2016/5/11/chartex" xmlns:cx6="http://schemas.microsoft.com/office/drawing/2016/5/12/chartex" xmlns:cx7="http://schemas.microsoft.com/office/drawing/2016/5/13/chartex" xmlns:cx8="http://schemas.microsoft.com/office/drawing/2016/5/14/chartex" xmlns:mc="http://schemas.openxmlformats.org/markup-compatibility/2006" xmlns:aink="http://schemas.microsoft.com/office/drawing/2016/ink" xmlns:am3d="http://schemas.microsoft.com/office/drawing/2017/model3d" xmlns:o="urn:schemas-microsoft-com:office:office" xmlns:oel="http://schemas.microsoft.com/office/2019/extlst" xmlns:r="http://schemas.openxmlformats.org/officeDocument/2006/relationships" xmlns:m="http://schemas.openxmlformats.org/officeDocument/2006/math" xmlns:v="urn:schemas-microsoft-com:vml" xmlns:wp14="http://schemas.microsoft.com/office/word/2010/wordprocessingDrawing" xmlns:wp="http://schemas.openxmlformats.org/drawingml/2006/wordprocessingDrawing" xmlns:w10="urn:schemas-microsoft-com:office:word" xmlns:w="http://schemas.openxmlformats.org/wordprocessingml/2006/main" xmlns:w14="http://schemas.microsoft.com/office/word/2010/wordml" xmlns:w15="http://schemas.microsoft.com/office/word/2012/wordml" xmlns:w16cex="http://schemas.microsoft.com/office/word/2018/wordml/cex" xmlns:w16cid="http://schemas.microsoft.com/office/word/2016/wordml/cid" xmlns:w16="http://schemas.microsoft.com/office/word/2018/wordml" xmlns:w16du="http://schemas.microsoft.com/office/word/2023/wordml/word16du" xmlns:w16sdtdh="http://schemas.microsoft.com/office/word/2020/wordml/sdtdatahash" xmlns:w16se="http://schemas.microsoft.com/office/word/2015/wordml/symex" xmlns:wpg="http://schemas.microsoft.com/office/word/2010/wordprocessingGroup" xmlns:wpi="http://schemas.microsoft.com/office/word/2010/wordprocessingInk" xmlns:wne="http://schemas.microsoft.com/office/word/2006/wordml" xmlns:wps="http://schemas.microsoft.com/office/word/2010/wordprocessingShape" mc:Ignorable="w14 w15 w16se w16cid w16 w16cex w16sdtdh wp14">
+  <w:p>
+    <w:pPr>
+      <w:pStyle w:val="Header"/>
+    </w:pPr>
+  </w:p>
+</w:hdr>
 </file>
 
 <file path=word/numbering.xml><?xml version="1.0" encoding="utf-8"?>
@@ -98,6 +547,95 @@
     </w:lvl>
   </w:abstractNum>
   <w:abstractNum w:abstractNumId="4" w15:restartNumberingAfterBreak="0">
+    <w:nsid w:val="23AF379E"/>
+    <w:multiLevelType w:val="hybridMultilevel"/>
+    <w:tmpl w:val="B9324CC8"/>
+    <w:lvl w:ilvl="0" w:tplc="95429048">
+      <w:start w:val="1"/>
+      <w:numFmt w:val="upperRoman"/>
+      <w:lvlText w:val="%1."/>
+      <w:lvlJc w:val="left"/>
+      <w:pPr>
+        <w:ind w:left="1080" w:hanging="720"/>
+      </w:pPr>
+      <w:rPr>
+        <w:rFonts w:hint="default"/>
+      </w:rPr>
+    </w:lvl>
+    <w:lvl w:ilvl="1" w:tplc="04090019" w:tentative="1">
+      <w:start w:val="1"/>
+      <w:numFmt w:val="lowerLetter"/>
+      <w:lvlText w:val="%2."/>
+      <w:lvlJc w:val="left"/>
+      <w:pPr>
+        <w:ind w:left="1440" w:hanging="360"/>
+      </w:pPr>
+    </w:lvl>
+    <w:lvl w:ilvl="2" w:tplc="0409001B" w:tentative="1">
+      <w:start w:val="1"/>
+      <w:numFmt w:val="lowerRoman"/>
+      <w:lvlText w:val="%3."/>
+      <w:lvlJc w:val="right"/>
+      <w:pPr>
+        <w:ind w:left="2160" w:hanging="180"/>
+      </w:pPr>
+    </w:lvl>
+    <w:lvl w:ilvl="3" w:tplc="0409000F" w:tentative="1">
+      <w:start w:val="1"/>
+      <w:numFmt w:val="decimal"/>
+      <w:lvlText w:val="%4."/>
+      <w:lvlJc w:val="left"/>
+      <w:pPr>
+        <w:ind w:left="2880" w:hanging="360"/>
+      </w:pPr>
+    </w:lvl>
+    <w:lvl w:ilvl="4" w:tplc="04090019" w:tentative="1">
+      <w:start w:val="1"/>
+      <w:numFmt w:val="lowerLetter"/>
+      <w:lvlText w:val="%5."/>
+      <w:lvlJc w:val="left"/>
+      <w:pPr>
+        <w:ind w:left="3600" w:hanging="360"/>
+      </w:pPr>
+    </w:lvl>
+    <w:lvl w:ilvl="5" w:tplc="0409001B" w:tentative="1">
+      <w:start w:val="1"/>
+      <w:numFmt w:val="lowerRoman"/>
+      <w:lvlText w:val="%6."/>
+      <w:lvlJc w:val="right"/>
+      <w:pPr>
+        <w:ind w:left="4320" w:hanging="180"/>
+      </w:pPr>
+    </w:lvl>
+    <w:lvl w:ilvl="6" w:tplc="0409000F" w:tentative="1">
+      <w:start w:val="1"/>
+      <w:numFmt w:val="decimal"/>
+      <w:lvlText w:val="%7."/>
+      <w:lvlJc w:val="left"/>
+      <w:pPr>
+        <w:ind w:left="5040" w:hanging="360"/>
+      </w:pPr>
+    </w:lvl>
+    <w:lvl w:ilvl="7" w:tplc="04090019" w:tentative="1">
+      <w:start w:val="1"/>
+      <w:numFmt w:val="lowerLetter"/>
+      <w:lvlText w:val="%8."/>
+      <w:lvlJc w:val="left"/>
+      <w:pPr>
+        <w:ind w:left="5760" w:hanging="360"/>
+      </w:pPr>
+    </w:lvl>
+    <w:lvl w:ilvl="8" w:tplc="0409001B" w:tentative="1">
+      <w:start w:val="1"/>
+      <w:numFmt w:val="lowerRoman"/>
+      <w:lvlText w:val="%9."/>
+      <w:lvlJc w:val="right"/>
+      <w:pPr>
+        <w:ind w:left="6480" w:hanging="180"/>
+      </w:pPr>
+    </w:lvl>
+  </w:abstractNum>
+  <w:abstractNum w:abstractNumId="5" w15:restartNumberingAfterBreak="0">
     <w:nsid w:val="241277B2"/>
     <w:multiLevelType w:val="multilevel"/>
     <w:tmpl w:val="B61240C4"/>
@@ -210,7 +748,7 @@
       </w:pPr>
     </w:lvl>
   </w:abstractNum>
-  <w:abstractNum w:abstractNumId="5" w15:restartNumberingAfterBreak="0">
+  <w:abstractNum w:abstractNumId="6" w15:restartNumberingAfterBreak="0">
     <w:nsid w:val="2D611359"/>
     <w:multiLevelType w:val="hybridMultilevel"/>
     <w:tmpl w:val="ECE81EEC"/>
@@ -299,7 +837,7 @@
       </w:pPr>
     </w:lvl>
   </w:abstractNum>
-  <w:abstractNum w:abstractNumId="6" w15:restartNumberingAfterBreak="0">
+  <w:abstractNum w:abstractNumId="7" w15:restartNumberingAfterBreak="0">
     <w:nsid w:val="36D12CE6"/>
     <w:multiLevelType w:val="multilevel"/>
     <w:tmpl w:val="56C421EC"/>
@@ -412,7 +950,7 @@
       </w:pPr>
     </w:lvl>
   </w:abstractNum>
-  <w:abstractNum w:abstractNumId="7" w15:restartNumberingAfterBreak="0">
+  <w:abstractNum w:abstractNumId="8" w15:restartNumberingAfterBreak="0">
     <w:nsid w:val="3B805FE9"/>
     <w:multiLevelType w:val="multilevel"/>
     <w:tmpl w:val="6D0ABBD8"/>
@@ -525,7 +1063,7 @@
       </w:pPr>
     </w:lvl>
   </w:abstractNum>
-  <w:abstractNum w:abstractNumId="8" w15:restartNumberingAfterBreak="0">
+  <w:abstractNum w:abstractNumId="9" w15:restartNumberingAfterBreak="0">
     <w:nsid w:val="48040975"/>
     <w:multiLevelType w:val="hybridMultilevel"/>
     <w:tmpl w:val="FF448246"/>
@@ -611,7 +1149,7 @@
       </w:pPr>
     </w:lvl>
   </w:abstractNum>
-  <w:abstractNum w:abstractNumId="9" w15:restartNumberingAfterBreak="0">
+  <w:abstractNum w:abstractNumId="10" w15:restartNumberingAfterBreak="0">
     <w:nsid w:val="6E45124E"/>
     <w:multiLevelType w:val="multilevel"/>
     <w:tmpl w:val="9888243E"/>
@@ -699,28 +1237,28 @@
     </w:lvl>
   </w:abstractNum>
   <w:num w:numId="1" w16cid:durableId="510219638">
+    <w:abstractNumId w:val="10"/>
+  </w:num>
+  <w:num w:numId="2" w16cid:durableId="1274091857">
+    <w:abstractNumId w:val="5"/>
+  </w:num>
+  <w:num w:numId="3" w16cid:durableId="1262497153">
+    <w:abstractNumId w:val="5"/>
+  </w:num>
+  <w:num w:numId="4" w16cid:durableId="1745377690">
     <w:abstractNumId w:val="9"/>
   </w:num>
-  <w:num w:numId="2" w16cid:durableId="1274091857">
-    <w:abstractNumId w:val="4"/>
-  </w:num>
-  <w:num w:numId="3" w16cid:durableId="1262497153">
-    <w:abstractNumId w:val="4"/>
-  </w:num>
-  <w:num w:numId="4" w16cid:durableId="1745377690">
+  <w:num w:numId="5" w16cid:durableId="1415591683">
+    <w:abstractNumId w:val="7"/>
+  </w:num>
+  <w:num w:numId="6" w16cid:durableId="1098987136">
+    <w:abstractNumId w:val="6"/>
+  </w:num>
+  <w:num w:numId="7" w16cid:durableId="1326283381">
+    <w:abstractNumId w:val="6"/>
+  </w:num>
+  <w:num w:numId="8" w16cid:durableId="1832328822">
     <w:abstractNumId w:val="8"/>
-  </w:num>
-  <w:num w:numId="5" w16cid:durableId="1415591683">
-    <w:abstractNumId w:val="6"/>
-  </w:num>
-  <w:num w:numId="6" w16cid:durableId="1098987136">
-    <w:abstractNumId w:val="5"/>
-  </w:num>
-  <w:num w:numId="7" w16cid:durableId="1326283381">
-    <w:abstractNumId w:val="5"/>
-  </w:num>
-  <w:num w:numId="8" w16cid:durableId="1832328822">
-    <w:abstractNumId w:val="7"/>
   </w:num>
   <w:num w:numId="9" w16cid:durableId="1014376679">
     <w:abstractNumId w:val="3"/>
@@ -778,6 +1316,9 @@
   </w:num>
   <w:num w:numId="27" w16cid:durableId="92942755">
     <w:abstractNumId w:val="0"/>
+  </w:num>
+  <w:num w:numId="28" w16cid:durableId="615600635">
+    <w:abstractNumId w:val="4"/>
   </w:num>
 </w:numbering>
 </file>
@@ -1182,6 +1723,7 @@
   <w:style w:type="paragraph" w:default="1" w:styleId="Normal">
     <w:name w:val="Normal"/>
     <w:qFormat/>
+    <w:rsid w:val="00EB61C3"/>
   </w:style>
   <w:style w:type="paragraph" w:styleId="Heading1">
     <w:name w:val="heading 1"/>
@@ -1531,6 +2073,100 @@
     <w:rPr>
       <w:szCs w:val="26"/>
     </w:rPr>
+  </w:style>
+  <w:style w:type="paragraph" w:styleId="ListParagraph">
+    <w:name w:val="List Paragraph"/>
+    <w:basedOn w:val="Normal"/>
+    <w:uiPriority w:val="34"/>
+    <w:qFormat/>
+    <w:rsid w:val="00A637B9"/>
+    <w:pPr>
+      <w:ind w:left="720"/>
+      <w:contextualSpacing/>
+    </w:pPr>
+  </w:style>
+  <w:style w:type="table" w:styleId="TableGrid">
+    <w:name w:val="Table Grid"/>
+    <w:basedOn w:val="TableNormal"/>
+    <w:uiPriority w:val="39"/>
+    <w:rsid w:val="007E2046"/>
+    <w:pPr>
+      <w:spacing w:after="0" w:line="240" w:lineRule="auto"/>
+    </w:pPr>
+    <w:tblPr>
+      <w:tblBorders>
+        <w:top w:val="single" w:sz="4" w:space="0" w:color="auto"/>
+        <w:left w:val="single" w:sz="4" w:space="0" w:color="auto"/>
+        <w:bottom w:val="single" w:sz="4" w:space="0" w:color="auto"/>
+        <w:right w:val="single" w:sz="4" w:space="0" w:color="auto"/>
+        <w:insideH w:val="single" w:sz="4" w:space="0" w:color="auto"/>
+        <w:insideV w:val="single" w:sz="4" w:space="0" w:color="auto"/>
+      </w:tblBorders>
+    </w:tblPr>
+  </w:style>
+  <w:style w:type="paragraph" w:styleId="TOCHeading">
+    <w:name w:val="TOC Heading"/>
+    <w:basedOn w:val="Heading1"/>
+    <w:next w:val="Normal"/>
+    <w:uiPriority w:val="39"/>
+    <w:unhideWhenUsed/>
+    <w:qFormat/>
+    <w:rsid w:val="008B3AC5"/>
+    <w:pPr>
+      <w:spacing w:before="240" w:line="259" w:lineRule="auto"/>
+      <w:outlineLvl w:val="9"/>
+    </w:pPr>
+    <w:rPr>
+      <w:rFonts w:asciiTheme="majorHAnsi" w:hAnsiTheme="majorHAnsi"/>
+      <w:b w:val="0"/>
+      <w:color w:val="2F5496" w:themeColor="accent1" w:themeShade="BF"/>
+      <w:kern w:val="0"/>
+      <w:sz w:val="32"/>
+    </w:rPr>
+  </w:style>
+  <w:style w:type="paragraph" w:styleId="Header">
+    <w:name w:val="header"/>
+    <w:basedOn w:val="Normal"/>
+    <w:link w:val="HeaderChar"/>
+    <w:uiPriority w:val="99"/>
+    <w:unhideWhenUsed/>
+    <w:rsid w:val="008B3AC5"/>
+    <w:pPr>
+      <w:tabs>
+        <w:tab w:val="center" w:pos="4680"/>
+        <w:tab w:val="right" w:pos="9360"/>
+      </w:tabs>
+      <w:spacing w:after="0" w:line="240" w:lineRule="auto"/>
+    </w:pPr>
+  </w:style>
+  <w:style w:type="character" w:customStyle="1" w:styleId="HeaderChar">
+    <w:name w:val="Header Char"/>
+    <w:basedOn w:val="DefaultParagraphFont"/>
+    <w:link w:val="Header"/>
+    <w:uiPriority w:val="99"/>
+    <w:rsid w:val="008B3AC5"/>
+  </w:style>
+  <w:style w:type="paragraph" w:styleId="Footer">
+    <w:name w:val="footer"/>
+    <w:basedOn w:val="Normal"/>
+    <w:link w:val="FooterChar"/>
+    <w:uiPriority w:val="99"/>
+    <w:unhideWhenUsed/>
+    <w:rsid w:val="008B3AC5"/>
+    <w:pPr>
+      <w:tabs>
+        <w:tab w:val="center" w:pos="4680"/>
+        <w:tab w:val="right" w:pos="9360"/>
+      </w:tabs>
+      <w:spacing w:after="0" w:line="240" w:lineRule="auto"/>
+    </w:pPr>
+  </w:style>
+  <w:style w:type="character" w:customStyle="1" w:styleId="FooterChar">
+    <w:name w:val="Footer Char"/>
+    <w:basedOn w:val="DefaultParagraphFont"/>
+    <w:link w:val="Footer"/>
+    <w:uiPriority w:val="99"/>
+    <w:rsid w:val="008B3AC5"/>
   </w:style>
 </w:styles>
 </file>
@@ -1828,4 +2464,16 @@
     </a:ext>
   </a:extLst>
 </a:theme>
+</file>
+
+<file path=customXml/item1.xml><?xml version="1.0" encoding="utf-8"?>
+<b:Sources xmlns:b="http://schemas.openxmlformats.org/officeDocument/2006/bibliography" xmlns="http://schemas.openxmlformats.org/officeDocument/2006/bibliography" SelectedStyle="\IEEE2006OfficeOnline.xsl" StyleName="IEEE" Version="2006"/>
+</file>
+
+<file path=customXml/itemProps1.xml><?xml version="1.0" encoding="utf-8"?>
+<ds:datastoreItem xmlns:ds="http://schemas.openxmlformats.org/officeDocument/2006/customXml" ds:itemID="{EFDC4CD7-D1B9-4E2E-8B07-0E966EDEA847}">
+  <ds:schemaRefs>
+    <ds:schemaRef ds:uri="http://schemas.openxmlformats.org/officeDocument/2006/bibliography"/>
+  </ds:schemaRefs>
+</ds:datastoreItem>
 </file>
</xml_diff>